<commit_message>
Début 13. JSON PATCH
</commit_message>
<xml_diff>
--- a/TP REST MOL ANTOINE.docx
+++ b/TP REST MOL ANTOINE.docx
@@ -2490,7 +2490,7 @@
                 <w:color w:val="002060"/>
               </w:rPr>
               <w:drawing>
-                <wp:anchor behindDoc="0" distT="0" distB="0" distL="0" distR="0" simplePos="0" locked="0" layoutInCell="0" allowOverlap="1" relativeHeight="41">
+                <wp:anchor behindDoc="0" distT="0" distB="0" distL="0" distR="0" simplePos="0" locked="0" layoutInCell="1" allowOverlap="1" relativeHeight="41">
                   <wp:simplePos x="0" y="0"/>
                   <wp:positionH relativeFrom="column">
                     <wp:align>center</wp:align>
@@ -2800,7 +2800,7 @@
                 <w:color w:val="002060"/>
               </w:rPr>
               <w:drawing>
-                <wp:anchor behindDoc="0" distT="0" distB="0" distL="0" distR="0" simplePos="0" locked="0" layoutInCell="0" allowOverlap="1" relativeHeight="42">
+                <wp:anchor behindDoc="0" distT="0" distB="0" distL="0" distR="0" simplePos="0" locked="0" layoutInCell="1" allowOverlap="1" relativeHeight="42">
                   <wp:simplePos x="0" y="0"/>
                   <wp:positionH relativeFrom="column">
                     <wp:posOffset>371475</wp:posOffset>
@@ -3502,7 +3502,7 @@
                 <w:color w:val="002060"/>
               </w:rPr>
               <w:drawing>
-                <wp:anchor behindDoc="0" distT="0" distB="0" distL="0" distR="0" simplePos="0" locked="0" layoutInCell="0" allowOverlap="1" relativeHeight="44">
+                <wp:anchor behindDoc="0" distT="0" distB="0" distL="0" distR="0" simplePos="0" locked="0" layoutInCell="1" allowOverlap="1" relativeHeight="44">
                   <wp:simplePos x="0" y="0"/>
                   <wp:positionH relativeFrom="column">
                     <wp:align>center</wp:align>
@@ -4281,7 +4281,11 @@
         </w:rPr>
       </w:pPr>
       <w:r>
-        <w:rPr/>
+        <w:rPr>
+          <w:b/>
+          <w:bCs/>
+          <w:u w:val="single"/>
+        </w:rPr>
         <w:drawing>
           <wp:anchor behindDoc="0" distT="0" distB="0" distL="0" distR="0" simplePos="0" locked="0" layoutInCell="0" allowOverlap="1" relativeHeight="45">
             <wp:simplePos x="0" y="0"/>
@@ -4451,16 +4455,16 @@
               <w:contextualSpacing/>
               <w:jc w:val="left"/>
               <w:rPr>
-                <w:b/>
-                <w:b/>
-                <w:bCs/>
+                <w:b w:val="false"/>
+                <w:b w:val="false"/>
+                <w:bCs w:val="false"/>
               </w:rPr>
             </w:pPr>
             <w:r>
               <w:rPr>
                 <w:rFonts w:eastAsia="Calibri" w:cs=""/>
-                <w:b/>
-                <w:bCs/>
+                <w:b w:val="false"/>
+                <w:bCs w:val="false"/>
                 <w:i/>
                 <w:iCs/>
                 <w:color w:val="002060"/>
@@ -4485,15 +4489,16 @@
               <w:contextualSpacing/>
               <w:jc w:val="left"/>
               <w:rPr>
-                <w:i/>
-                <w:i/>
-                <w:iCs/>
-                <w:color w:val="002060"/>
+                <w:b/>
+                <w:b/>
+                <w:bCs/>
               </w:rPr>
             </w:pPr>
             <w:r>
               <w:rPr>
                 <w:rFonts w:eastAsia="Calibri" w:cs=""/>
+                <w:b/>
+                <w:bCs/>
                 <w:i/>
                 <w:iCs/>
                 <w:color w:val="002060"/>
@@ -4684,6 +4689,7 @@
                 <w:i/>
                 <w:color w:val="002060"/>
               </w:rPr>
+              <w:t>Content-Type:application/json</w:t>
             </w:r>
           </w:p>
           <w:p>
@@ -4870,6 +4876,7 @@
                 <w:i/>
                 <w:color w:val="002060"/>
               </w:rPr>
+              <w:t>DELETE</w:t>
             </w:r>
           </w:p>
           <w:p>
@@ -4978,6 +4985,21 @@
                 <w:i/>
                 <w:color w:val="002060"/>
               </w:rPr>
+              <w:t>20</w:t>
+            </w:r>
+            <w:r>
+              <w:rPr>
+                <w:i/>
+                <w:color w:val="002060"/>
+              </w:rPr>
+              <w:t>0</w:t>
+            </w:r>
+            <w:r>
+              <w:rPr>
+                <w:i/>
+                <w:color w:val="002060"/>
+              </w:rPr>
+              <w:t xml:space="preserve"> et 404</w:t>
             </w:r>
           </w:p>
           <w:p>
@@ -5152,6 +5174,7 @@
                 <w:i/>
                 <w:color w:val="002060"/>
               </w:rPr>
+              <w:t>PUT</w:t>
             </w:r>
           </w:p>
           <w:p>
@@ -5263,6 +5286,7 @@
                 <w:i/>
                 <w:color w:val="002060"/>
               </w:rPr>
+              <w:t>200 dans le cas d’un succès, 400 dans le cas d’une mauvais format de données et 404 si la place qu’on cherche à remplacer n’existe pas</w:t>
             </w:r>
           </w:p>
           <w:p>
@@ -5450,6 +5474,7 @@
                 <w:i/>
                 <w:color w:val="002060"/>
               </w:rPr>
+              <w:t>PATCH</w:t>
             </w:r>
           </w:p>
           <w:p>
@@ -5558,6 +5583,7 @@
                 <w:i/>
                 <w:color w:val="002060"/>
               </w:rPr>
+              <w:t>200 dans le cas d’un succès, 400 dans le cas d’une mauvais format de données et 404 si la place qu’on cherche à remplacer n’existe pas</w:t>
             </w:r>
           </w:p>
           <w:p>
@@ -8593,7 +8619,7 @@
                               <w:docPartGallery w:val="Page Numbers (Bottom of Page)"/>
                               <w:docPartUnique w:val="true"/>
                             </w:docPartObj>
-                            <w:id w:val="274553449"/>
+                            <w:id w:val="1090563240"/>
                           </w:sdtPr>
                           <w:sdtContent>
                             <w:p>
@@ -8659,7 +8685,7 @@
                         <w:docPartGallery w:val="Page Numbers (Bottom of Page)"/>
                         <w:docPartUnique w:val="true"/>
                       </w:docPartObj>
-                      <w:id w:val="86834452"/>
+                      <w:id w:val="1746667778"/>
                     </w:sdtPr>
                     <w:sdtContent>
                       <w:p>

</xml_diff>

<commit_message>
Fin TP (sans les commentaires ni les liens)
</commit_message>
<xml_diff>
--- a/TP REST MOL ANTOINE.docx
+++ b/TP REST MOL ANTOINE.docx
@@ -4985,21 +4985,7 @@
                 <w:i/>
                 <w:color w:val="002060"/>
               </w:rPr>
-              <w:t>20</w:t>
-            </w:r>
-            <w:r>
-              <w:rPr>
-                <w:i/>
-                <w:color w:val="002060"/>
-              </w:rPr>
-              <w:t>0</w:t>
-            </w:r>
-            <w:r>
-              <w:rPr>
-                <w:i/>
-                <w:color w:val="002060"/>
-              </w:rPr>
-              <w:t xml:space="preserve"> et 404</w:t>
+              <w:t>200 et 404</w:t>
             </w:r>
           </w:p>
           <w:p>
@@ -5976,6 +5962,7 @@
                 <w:i/>
                 <w:color w:val="002060"/>
               </w:rPr>
+              <w:t>Content-Type :json-patch+json</w:t>
             </w:r>
           </w:p>
           <w:p>
@@ -6064,26 +6051,7 @@
                 <w:i/>
                 <w:color w:val="002060"/>
               </w:rPr>
-            </w:r>
-          </w:p>
-          <w:p>
-            <w:pPr>
-              <w:pStyle w:val="Normal"/>
-              <w:widowControl w:val="false"/>
-              <w:suppressAutoHyphens w:val="true"/>
-              <w:spacing w:lineRule="auto" w:line="240" w:before="0" w:after="0"/>
-              <w:jc w:val="left"/>
-              <w:rPr>
-                <w:i/>
-                <w:i/>
-                <w:color w:val="002060"/>
-              </w:rPr>
-            </w:pPr>
-            <w:r>
-              <w:rPr>
-                <w:i/>
-                <w:color w:val="002060"/>
-              </w:rPr>
+              <w:t>PATCH</w:t>
             </w:r>
           </w:p>
           <w:p>
@@ -6163,6 +6131,209 @@
       <w:r>
         <w:rPr/>
         <w:t>A vous de brancher le middleware qui gère le stockage de fichier.</w:t>
+      </w:r>
+    </w:p>
+    <w:p>
+      <w:pPr>
+        <w:pStyle w:val="ListParagraph"/>
+        <w:numPr>
+          <w:ilvl w:val="0"/>
+          <w:numId w:val="0"/>
+        </w:numPr>
+        <w:ind w:hanging="0"/>
+        <w:rPr/>
+      </w:pPr>
+      <w:r>
+        <w:rPr/>
+        <w:drawing>
+          <wp:anchor behindDoc="0" distT="0" distB="0" distL="0" distR="0" simplePos="0" locked="0" layoutInCell="0" allowOverlap="1" relativeHeight="46">
+            <wp:simplePos x="0" y="0"/>
+            <wp:positionH relativeFrom="column">
+              <wp:posOffset>-332740</wp:posOffset>
+            </wp:positionH>
+            <wp:positionV relativeFrom="paragraph">
+              <wp:posOffset>635</wp:posOffset>
+            </wp:positionV>
+            <wp:extent cx="3092450" cy="3975100"/>
+            <wp:effectExtent l="0" t="0" r="0" b="0"/>
+            <wp:wrapSquare wrapText="largest"/>
+            <wp:docPr id="13" name="Image12" descr=""/>
+            <wp:cNvGraphicFramePr>
+              <a:graphicFrameLocks xmlns:a="http://schemas.openxmlformats.org/drawingml/2006/main" noChangeAspect="1"/>
+            </wp:cNvGraphicFramePr>
+            <a:graphic xmlns:a="http://schemas.openxmlformats.org/drawingml/2006/main">
+              <a:graphicData uri="http://schemas.openxmlformats.org/drawingml/2006/picture">
+                <pic:pic xmlns:pic="http://schemas.openxmlformats.org/drawingml/2006/picture">
+                  <pic:nvPicPr>
+                    <pic:cNvPr id="13" name="Image12" descr=""/>
+                    <pic:cNvPicPr>
+                      <a:picLocks noChangeAspect="1" noChangeArrowheads="1"/>
+                    </pic:cNvPicPr>
+                  </pic:nvPicPr>
+                  <pic:blipFill>
+                    <a:blip r:embed="rId16"/>
+                    <a:stretch>
+                      <a:fillRect/>
+                    </a:stretch>
+                  </pic:blipFill>
+                  <pic:spPr bwMode="auto">
+                    <a:xfrm>
+                      <a:off x="0" y="0"/>
+                      <a:ext cx="3092450" cy="3975100"/>
+                    </a:xfrm>
+                    <a:prstGeom prst="rect">
+                      <a:avLst/>
+                    </a:prstGeom>
+                  </pic:spPr>
+                </pic:pic>
+              </a:graphicData>
+            </a:graphic>
+          </wp:anchor>
+        </w:drawing>
+        <w:drawing>
+          <wp:anchor behindDoc="0" distT="0" distB="0" distL="0" distR="0" simplePos="0" locked="0" layoutInCell="0" allowOverlap="1" relativeHeight="47">
+            <wp:simplePos x="0" y="0"/>
+            <wp:positionH relativeFrom="column">
+              <wp:posOffset>2832735</wp:posOffset>
+            </wp:positionH>
+            <wp:positionV relativeFrom="paragraph">
+              <wp:posOffset>74295</wp:posOffset>
+            </wp:positionV>
+            <wp:extent cx="3692525" cy="1938655"/>
+            <wp:effectExtent l="0" t="0" r="0" b="0"/>
+            <wp:wrapSquare wrapText="largest"/>
+            <wp:docPr id="14" name="Image13" descr=""/>
+            <wp:cNvGraphicFramePr>
+              <a:graphicFrameLocks xmlns:a="http://schemas.openxmlformats.org/drawingml/2006/main" noChangeAspect="1"/>
+            </wp:cNvGraphicFramePr>
+            <a:graphic xmlns:a="http://schemas.openxmlformats.org/drawingml/2006/main">
+              <a:graphicData uri="http://schemas.openxmlformats.org/drawingml/2006/picture">
+                <pic:pic xmlns:pic="http://schemas.openxmlformats.org/drawingml/2006/picture">
+                  <pic:nvPicPr>
+                    <pic:cNvPr id="14" name="Image13" descr=""/>
+                    <pic:cNvPicPr>
+                      <a:picLocks noChangeAspect="1" noChangeArrowheads="1"/>
+                    </pic:cNvPicPr>
+                  </pic:nvPicPr>
+                  <pic:blipFill>
+                    <a:blip r:embed="rId17"/>
+                    <a:stretch>
+                      <a:fillRect/>
+                    </a:stretch>
+                  </pic:blipFill>
+                  <pic:spPr bwMode="auto">
+                    <a:xfrm>
+                      <a:off x="0" y="0"/>
+                      <a:ext cx="3692525" cy="1938655"/>
+                    </a:xfrm>
+                    <a:prstGeom prst="rect">
+                      <a:avLst/>
+                    </a:prstGeom>
+                  </pic:spPr>
+                </pic:pic>
+              </a:graphicData>
+            </a:graphic>
+          </wp:anchor>
+        </w:drawing>
+      </w:r>
+    </w:p>
+    <w:p>
+      <w:pPr>
+        <w:pStyle w:val="ListParagraph"/>
+        <w:rPr/>
+      </w:pPr>
+      <w:r>
+        <w:rPr/>
+      </w:r>
+    </w:p>
+    <w:p>
+      <w:pPr>
+        <w:pStyle w:val="ListParagraph"/>
+        <w:rPr/>
+      </w:pPr>
+      <w:r>
+        <w:rPr/>
+      </w:r>
+    </w:p>
+    <w:p>
+      <w:pPr>
+        <w:pStyle w:val="ListParagraph"/>
+        <w:rPr/>
+      </w:pPr>
+      <w:r>
+        <w:rPr/>
+      </w:r>
+    </w:p>
+    <w:p>
+      <w:pPr>
+        <w:pStyle w:val="ListParagraph"/>
+        <w:rPr/>
+      </w:pPr>
+      <w:r>
+        <w:rPr/>
+      </w:r>
+    </w:p>
+    <w:p>
+      <w:pPr>
+        <w:pStyle w:val="ListParagraph"/>
+        <w:rPr/>
+      </w:pPr>
+      <w:r>
+        <w:rPr/>
+      </w:r>
+    </w:p>
+    <w:p>
+      <w:pPr>
+        <w:pStyle w:val="ListParagraph"/>
+        <w:rPr/>
+      </w:pPr>
+      <w:r>
+        <w:rPr/>
+      </w:r>
+    </w:p>
+    <w:p>
+      <w:pPr>
+        <w:pStyle w:val="ListParagraph"/>
+        <w:rPr/>
+      </w:pPr>
+      <w:r>
+        <w:rPr/>
+      </w:r>
+    </w:p>
+    <w:p>
+      <w:pPr>
+        <w:pStyle w:val="ListParagraph"/>
+        <w:rPr/>
+      </w:pPr>
+      <w:r>
+        <w:rPr/>
+      </w:r>
+    </w:p>
+    <w:p>
+      <w:pPr>
+        <w:pStyle w:val="ListParagraph"/>
+        <w:rPr/>
+      </w:pPr>
+      <w:r>
+        <w:rPr/>
+      </w:r>
+    </w:p>
+    <w:p>
+      <w:pPr>
+        <w:pStyle w:val="ListParagraph"/>
+        <w:rPr/>
+      </w:pPr>
+      <w:r>
+        <w:rPr/>
+      </w:r>
+    </w:p>
+    <w:p>
+      <w:pPr>
+        <w:pStyle w:val="ListParagraph"/>
+        <w:rPr/>
+      </w:pPr>
+      <w:r>
+        <w:rPr/>
       </w:r>
     </w:p>
     <w:p>
@@ -6248,6 +6419,7 @@
                 <w:i/>
                 <w:color w:val="002060"/>
               </w:rPr>
+              <w:t>npm install express-fileupload</w:t>
             </w:r>
           </w:p>
           <w:p>
@@ -6273,6 +6445,105 @@
         </w:tc>
       </w:tr>
     </w:tbl>
+    <w:p>
+      <w:pPr>
+        <w:pStyle w:val="ListParagraph"/>
+        <w:rPr/>
+      </w:pPr>
+      <w:r>
+        <w:rPr/>
+      </w:r>
+    </w:p>
+    <w:p>
+      <w:pPr>
+        <w:pStyle w:val="ListParagraph"/>
+        <w:rPr/>
+      </w:pPr>
+      <w:r>
+        <w:rPr/>
+      </w:r>
+    </w:p>
+    <w:p>
+      <w:pPr>
+        <w:pStyle w:val="ListParagraph"/>
+        <w:rPr/>
+      </w:pPr>
+      <w:r>
+        <w:rPr/>
+      </w:r>
+    </w:p>
+    <w:p>
+      <w:pPr>
+        <w:pStyle w:val="ListParagraph"/>
+        <w:rPr/>
+      </w:pPr>
+      <w:r>
+        <w:rPr/>
+      </w:r>
+    </w:p>
+    <w:p>
+      <w:pPr>
+        <w:pStyle w:val="ListParagraph"/>
+        <w:rPr/>
+      </w:pPr>
+      <w:r>
+        <w:rPr/>
+      </w:r>
+    </w:p>
+    <w:p>
+      <w:pPr>
+        <w:pStyle w:val="ListParagraph"/>
+        <w:rPr/>
+      </w:pPr>
+      <w:r>
+        <w:rPr/>
+      </w:r>
+    </w:p>
+    <w:p>
+      <w:pPr>
+        <w:pStyle w:val="ListParagraph"/>
+        <w:rPr/>
+      </w:pPr>
+      <w:r>
+        <w:rPr/>
+      </w:r>
+    </w:p>
+    <w:p>
+      <w:pPr>
+        <w:pStyle w:val="ListParagraph"/>
+        <w:rPr/>
+      </w:pPr>
+      <w:r>
+        <w:rPr/>
+      </w:r>
+    </w:p>
+    <w:p>
+      <w:pPr>
+        <w:pStyle w:val="ListParagraph"/>
+        <w:rPr/>
+      </w:pPr>
+      <w:r>
+        <w:rPr/>
+      </w:r>
+    </w:p>
+    <w:p>
+      <w:pPr>
+        <w:pStyle w:val="ListParagraph"/>
+        <w:rPr/>
+      </w:pPr>
+      <w:r>
+        <w:rPr/>
+      </w:r>
+    </w:p>
+    <w:p>
+      <w:pPr>
+        <w:pStyle w:val="ListParagraph"/>
+        <w:rPr/>
+      </w:pPr>
+      <w:r>
+        <w:rPr/>
+      </w:r>
+    </w:p>
     <w:p>
       <w:pPr>
         <w:pStyle w:val="ListParagraph"/>
@@ -6342,58 +6613,94 @@
                 <w:color w:val="002060"/>
               </w:rPr>
             </w:pPr>
-            <w:r>
-              <w:rPr>
-                <w:i/>
-                <w:color w:val="002060"/>
-              </w:rPr>
-            </w:r>
-            <w:bookmarkStart w:id="21" w:name="_Hlk483165278"/>
-            <w:bookmarkStart w:id="22" w:name="_Hlk483165278"/>
-            <w:bookmarkEnd w:id="22"/>
-          </w:p>
-          <w:p>
-            <w:pPr>
-              <w:pStyle w:val="Normal"/>
-              <w:widowControl w:val="false"/>
-              <w:suppressAutoHyphens w:val="true"/>
-              <w:spacing w:lineRule="auto" w:line="240" w:before="0" w:after="0"/>
-              <w:jc w:val="left"/>
-              <w:rPr>
-                <w:i/>
-                <w:i/>
-                <w:color w:val="002060"/>
-              </w:rPr>
-            </w:pPr>
-            <w:r>
-              <w:rPr>
-                <w:i/>
-                <w:color w:val="002060"/>
-              </w:rPr>
-            </w:r>
-          </w:p>
-          <w:p>
-            <w:pPr>
-              <w:pStyle w:val="Normal"/>
-              <w:widowControl w:val="false"/>
-              <w:suppressAutoHyphens w:val="true"/>
-              <w:spacing w:lineRule="auto" w:line="240" w:before="0" w:after="0"/>
-              <w:jc w:val="left"/>
-              <w:rPr>
-                <w:i/>
-                <w:i/>
-                <w:color w:val="002060"/>
-              </w:rPr>
-            </w:pPr>
-            <w:r>
-              <w:rPr>
-                <w:i/>
-                <w:color w:val="002060"/>
-              </w:rPr>
-            </w:r>
-            <w:bookmarkStart w:id="23" w:name="_Hlk4831652781"/>
-            <w:bookmarkStart w:id="24" w:name="_Hlk4831652781"/>
-            <w:bookmarkEnd w:id="24"/>
+            <w:bookmarkStart w:id="21" w:name="_Hlk4831652781"/>
+            <w:bookmarkEnd w:id="21"/>
+            <w:r>
+              <w:rPr>
+                <w:i/>
+                <w:color w:val="002060"/>
+              </w:rPr>
+              <w:t xml:space="preserve">On envoie </w:t>
+            </w:r>
+            <w:r>
+              <w:rPr>
+                <w:i/>
+                <w:color w:val="002060"/>
+              </w:rPr>
+              <w:t>ou</w:t>
+            </w:r>
+            <w:r>
+              <w:rPr>
+                <w:i/>
+                <w:color w:val="002060"/>
+              </w:rPr>
+              <w:t xml:space="preserve"> reçoit des fichiers et non du json.</w:t>
+            </w:r>
+          </w:p>
+          <w:p>
+            <w:pPr>
+              <w:pStyle w:val="Normal"/>
+              <w:widowControl w:val="false"/>
+              <w:suppressAutoHyphens w:val="true"/>
+              <w:spacing w:lineRule="auto" w:line="240" w:before="0" w:after="0"/>
+              <w:jc w:val="left"/>
+              <w:rPr>
+                <w:i/>
+                <w:i/>
+                <w:color w:val="002060"/>
+              </w:rPr>
+            </w:pPr>
+            <w:r>
+              <w:rPr>
+                <w:i/>
+                <w:color w:val="002060"/>
+              </w:rPr>
+              <w:drawing>
+                <wp:anchor behindDoc="0" distT="0" distB="0" distL="0" distR="0" simplePos="0" locked="0" layoutInCell="0" allowOverlap="1" relativeHeight="48">
+                  <wp:simplePos x="0" y="0"/>
+                  <wp:positionH relativeFrom="column">
+                    <wp:posOffset>38100</wp:posOffset>
+                  </wp:positionH>
+                  <wp:positionV relativeFrom="paragraph">
+                    <wp:posOffset>133350</wp:posOffset>
+                  </wp:positionV>
+                  <wp:extent cx="5167630" cy="2388870"/>
+                  <wp:effectExtent l="0" t="0" r="0" b="0"/>
+                  <wp:wrapSquare wrapText="largest"/>
+                  <wp:docPr id="15" name="Image14" descr=""/>
+                  <wp:cNvGraphicFramePr>
+                    <a:graphicFrameLocks xmlns:a="http://schemas.openxmlformats.org/drawingml/2006/main" noChangeAspect="1"/>
+                  </wp:cNvGraphicFramePr>
+                  <a:graphic xmlns:a="http://schemas.openxmlformats.org/drawingml/2006/main">
+                    <a:graphicData uri="http://schemas.openxmlformats.org/drawingml/2006/picture">
+                      <pic:pic xmlns:pic="http://schemas.openxmlformats.org/drawingml/2006/picture">
+                        <pic:nvPicPr>
+                          <pic:cNvPr id="15" name="Image14" descr=""/>
+                          <pic:cNvPicPr>
+                            <a:picLocks noChangeAspect="1" noChangeArrowheads="1"/>
+                          </pic:cNvPicPr>
+                        </pic:nvPicPr>
+                        <pic:blipFill>
+                          <a:blip r:embed="rId18"/>
+                          <a:stretch>
+                            <a:fillRect/>
+                          </a:stretch>
+                        </pic:blipFill>
+                        <pic:spPr bwMode="auto">
+                          <a:xfrm>
+                            <a:off x="0" y="0"/>
+                            <a:ext cx="5167630" cy="2388870"/>
+                          </a:xfrm>
+                          <a:prstGeom prst="rect">
+                            <a:avLst/>
+                          </a:prstGeom>
+                        </pic:spPr>
+                      </pic:pic>
+                    </a:graphicData>
+                  </a:graphic>
+                </wp:anchor>
+              </w:drawing>
+            </w:r>
           </w:p>
         </w:tc>
       </w:tr>
@@ -6516,7 +6823,7 @@
       </w:pPr>
       <w:r>
         <w:rPr/>
-        <w:t xml:space="preserve">Imaginez que vous souhaitez ne pas retourner l’ensemble des éléments à chaque appel et que vous souhaitez gérer une pagination qui va retourner uniquement les 10 premiers éléments trouvés. Imaginez que le tri est fait par date d’insertion des places. Donner 2 exemples d’URL à appeler par une client consommateur (c’est-à-dire, modéliser une utilisation possible des query string dans ce cas). </w:t>
+        <w:t xml:space="preserve">Imaginez que vous souhaitez ne pas retourner l’ensemble des éléments à chaque appel et que vous souhaitez gérer une pagination qui va retourner uniquement les 10 premiers éléments trouvés. Imaginez que le tri est fait par date d’insertion des places. Donner 2 exemples d’URL à appeler par un client consommateur (c’est-à-dire, modéliser une utilisation possible des query string dans ce cas). </w:t>
       </w:r>
     </w:p>
     <w:tbl>
@@ -6588,46 +6895,77 @@
                 <w:i/>
                 <w:color w:val="002060"/>
               </w:rPr>
-            </w:r>
-          </w:p>
-          <w:p>
-            <w:pPr>
-              <w:pStyle w:val="Normal"/>
-              <w:widowControl w:val="false"/>
-              <w:suppressAutoHyphens w:val="true"/>
-              <w:spacing w:lineRule="auto" w:line="240" w:before="0" w:after="0"/>
-              <w:jc w:val="left"/>
-              <w:rPr>
-                <w:i/>
-                <w:i/>
-                <w:color w:val="002060"/>
-              </w:rPr>
-            </w:pPr>
-            <w:r>
-              <w:rPr>
-                <w:i/>
-                <w:color w:val="002060"/>
-              </w:rPr>
-            </w:r>
-          </w:p>
-          <w:p>
-            <w:pPr>
-              <w:pStyle w:val="Normal"/>
-              <w:widowControl w:val="false"/>
-              <w:suppressAutoHyphens w:val="true"/>
-              <w:spacing w:lineRule="auto" w:line="240" w:before="0" w:after="0"/>
-              <w:jc w:val="left"/>
-              <w:rPr>
-                <w:i/>
-                <w:i/>
-                <w:color w:val="002060"/>
-              </w:rPr>
-            </w:pPr>
-            <w:r>
-              <w:rPr>
-                <w:i/>
-                <w:color w:val="002060"/>
-              </w:rPr>
+              <w:t>&lt;</w:t>
+            </w:r>
+            <w:r>
+              <w:rPr>
+                <w:i/>
+                <w:color w:val="002060"/>
+              </w:rPr>
+              <w:t>nomdedomaine&gt;/api/places?name=</w:t>
+            </w:r>
+            <w:r>
+              <w:rPr>
+                <w:i/>
+                <w:color w:val="002060"/>
+              </w:rPr>
+              <w:t>Lo</w:t>
+            </w:r>
+            <w:r>
+              <w:rPr>
+                <w:i/>
+                <w:color w:val="002060"/>
+              </w:rPr>
+              <w:t>&amp;page=1</w:t>
+            </w:r>
+          </w:p>
+          <w:p>
+            <w:pPr>
+              <w:pStyle w:val="Normal"/>
+              <w:widowControl w:val="false"/>
+              <w:suppressAutoHyphens w:val="true"/>
+              <w:spacing w:lineRule="auto" w:line="240" w:before="0" w:after="0"/>
+              <w:jc w:val="left"/>
+              <w:rPr>
+                <w:i/>
+                <w:i/>
+                <w:color w:val="002060"/>
+              </w:rPr>
+            </w:pPr>
+            <w:r>
+              <w:rPr>
+                <w:i/>
+                <w:color w:val="002060"/>
+              </w:rPr>
+              <w:t>&lt;</w:t>
+            </w:r>
+            <w:r>
+              <w:rPr>
+                <w:i/>
+                <w:color w:val="002060"/>
+              </w:rPr>
+              <w:t>nomdedomaine&gt;/api/places?name=</w:t>
+            </w:r>
+            <w:r>
+              <w:rPr>
+                <w:i/>
+                <w:color w:val="002060"/>
+              </w:rPr>
+              <w:t>L</w:t>
+            </w:r>
+            <w:r>
+              <w:rPr>
+                <w:i/>
+                <w:color w:val="002060"/>
+              </w:rPr>
+              <w:t>ens</w:t>
+            </w:r>
+            <w:r>
+              <w:rPr>
+                <w:i/>
+                <w:color w:val="002060"/>
+              </w:rPr>
+              <w:t>&amp;page=3</w:t>
             </w:r>
           </w:p>
           <w:p>
@@ -6673,6 +7011,24 @@
         </w:tc>
       </w:tr>
     </w:tbl>
+    <w:p>
+      <w:pPr>
+        <w:pStyle w:val="Heading1"/>
+        <w:rPr/>
+      </w:pPr>
+      <w:r>
+        <w:rPr/>
+      </w:r>
+    </w:p>
+    <w:p>
+      <w:pPr>
+        <w:pStyle w:val="Normal"/>
+        <w:rPr/>
+      </w:pPr>
+      <w:r>
+        <w:rPr/>
+      </w:r>
+    </w:p>
     <w:p>
       <w:pPr>
         <w:pStyle w:val="Heading1"/>
@@ -6743,538 +7099,475 @@
                 <w:color w:val="002060"/>
               </w:rPr>
             </w:pPr>
-            <w:r>
-              <w:rPr>
-                <w:i/>
-                <w:color w:val="002060"/>
-              </w:rPr>
-            </w:r>
-            <w:bookmarkStart w:id="25" w:name="_Hlk483165564"/>
-            <w:bookmarkStart w:id="26" w:name="_Hlk483165564"/>
-            <w:bookmarkEnd w:id="26"/>
-          </w:p>
-          <w:p>
-            <w:pPr>
-              <w:pStyle w:val="Normal"/>
-              <w:widowControl w:val="false"/>
-              <w:suppressAutoHyphens w:val="true"/>
-              <w:spacing w:lineRule="auto" w:line="240" w:before="0" w:after="0"/>
-              <w:jc w:val="left"/>
-              <w:rPr>
-                <w:i/>
-                <w:i/>
-                <w:color w:val="002060"/>
-              </w:rPr>
-            </w:pPr>
-            <w:r>
-              <w:rPr>
-                <w:i/>
-                <w:color w:val="002060"/>
-              </w:rPr>
-            </w:r>
-          </w:p>
-          <w:p>
-            <w:pPr>
-              <w:pStyle w:val="Normal"/>
-              <w:widowControl w:val="false"/>
-              <w:suppressAutoHyphens w:val="true"/>
-              <w:spacing w:lineRule="auto" w:line="240" w:before="0" w:after="0"/>
-              <w:jc w:val="left"/>
-              <w:rPr>
-                <w:i/>
-                <w:i/>
-                <w:color w:val="002060"/>
-              </w:rPr>
-            </w:pPr>
-            <w:r>
-              <w:rPr>
-                <w:i/>
-                <w:color w:val="002060"/>
-              </w:rPr>
-            </w:r>
-          </w:p>
-          <w:p>
-            <w:pPr>
-              <w:pStyle w:val="Normal"/>
-              <w:widowControl w:val="false"/>
-              <w:suppressAutoHyphens w:val="true"/>
-              <w:spacing w:lineRule="auto" w:line="240" w:before="0" w:after="0"/>
-              <w:jc w:val="left"/>
-              <w:rPr>
-                <w:i/>
-                <w:i/>
-                <w:color w:val="002060"/>
-              </w:rPr>
-            </w:pPr>
-            <w:r>
-              <w:rPr>
-                <w:i/>
-                <w:color w:val="002060"/>
-              </w:rPr>
-            </w:r>
-          </w:p>
-          <w:p>
-            <w:pPr>
-              <w:pStyle w:val="Normal"/>
-              <w:widowControl w:val="false"/>
-              <w:suppressAutoHyphens w:val="true"/>
-              <w:spacing w:lineRule="auto" w:line="240" w:before="0" w:after="0"/>
-              <w:jc w:val="left"/>
-              <w:rPr>
-                <w:i/>
-                <w:i/>
-                <w:color w:val="002060"/>
-              </w:rPr>
-            </w:pPr>
-            <w:r>
-              <w:rPr>
-                <w:i/>
-                <w:color w:val="002060"/>
-              </w:rPr>
-            </w:r>
-          </w:p>
-          <w:p>
-            <w:pPr>
-              <w:pStyle w:val="Normal"/>
-              <w:widowControl w:val="false"/>
-              <w:suppressAutoHyphens w:val="true"/>
-              <w:spacing w:lineRule="auto" w:line="240" w:before="0" w:after="0"/>
-              <w:jc w:val="left"/>
-              <w:rPr>
-                <w:i/>
-                <w:i/>
-                <w:color w:val="002060"/>
-              </w:rPr>
-            </w:pPr>
-            <w:r>
-              <w:rPr>
-                <w:i/>
-                <w:color w:val="002060"/>
-              </w:rPr>
-            </w:r>
-          </w:p>
-          <w:p>
-            <w:pPr>
-              <w:pStyle w:val="Normal"/>
-              <w:widowControl w:val="false"/>
-              <w:suppressAutoHyphens w:val="true"/>
-              <w:spacing w:lineRule="auto" w:line="240" w:before="0" w:after="0"/>
-              <w:jc w:val="left"/>
-              <w:rPr>
-                <w:i/>
-                <w:i/>
-                <w:color w:val="002060"/>
-              </w:rPr>
-            </w:pPr>
-            <w:r>
-              <w:rPr>
-                <w:i/>
-                <w:color w:val="002060"/>
-              </w:rPr>
-            </w:r>
-          </w:p>
-          <w:p>
-            <w:pPr>
-              <w:pStyle w:val="Normal"/>
-              <w:widowControl w:val="false"/>
-              <w:suppressAutoHyphens w:val="true"/>
-              <w:spacing w:lineRule="auto" w:line="240" w:before="0" w:after="0"/>
-              <w:jc w:val="left"/>
-              <w:rPr>
-                <w:i/>
-                <w:i/>
-                <w:color w:val="002060"/>
-              </w:rPr>
-            </w:pPr>
-            <w:r>
-              <w:rPr>
-                <w:i/>
-                <w:color w:val="002060"/>
-              </w:rPr>
-            </w:r>
-          </w:p>
-          <w:p>
-            <w:pPr>
-              <w:pStyle w:val="Normal"/>
-              <w:widowControl w:val="false"/>
-              <w:suppressAutoHyphens w:val="true"/>
-              <w:spacing w:lineRule="auto" w:line="240" w:before="0" w:after="0"/>
-              <w:jc w:val="left"/>
-              <w:rPr>
-                <w:i/>
-                <w:i/>
-                <w:color w:val="002060"/>
-              </w:rPr>
-            </w:pPr>
-            <w:r>
-              <w:rPr>
-                <w:i/>
-                <w:color w:val="002060"/>
-              </w:rPr>
-            </w:r>
-          </w:p>
-          <w:p>
-            <w:pPr>
-              <w:pStyle w:val="Normal"/>
-              <w:widowControl w:val="false"/>
-              <w:suppressAutoHyphens w:val="true"/>
-              <w:spacing w:lineRule="auto" w:line="240" w:before="0" w:after="0"/>
-              <w:jc w:val="left"/>
-              <w:rPr>
-                <w:i/>
-                <w:i/>
-                <w:color w:val="002060"/>
-              </w:rPr>
-            </w:pPr>
-            <w:r>
-              <w:rPr>
-                <w:i/>
-                <w:color w:val="002060"/>
-              </w:rPr>
-            </w:r>
-          </w:p>
-          <w:p>
-            <w:pPr>
-              <w:pStyle w:val="Normal"/>
-              <w:widowControl w:val="false"/>
-              <w:suppressAutoHyphens w:val="true"/>
-              <w:spacing w:lineRule="auto" w:line="240" w:before="0" w:after="0"/>
-              <w:jc w:val="left"/>
-              <w:rPr>
-                <w:i/>
-                <w:i/>
-                <w:color w:val="002060"/>
-              </w:rPr>
-            </w:pPr>
-            <w:r>
-              <w:rPr>
-                <w:i/>
-                <w:color w:val="002060"/>
-              </w:rPr>
-            </w:r>
-          </w:p>
-          <w:p>
-            <w:pPr>
-              <w:pStyle w:val="Normal"/>
-              <w:widowControl w:val="false"/>
-              <w:suppressAutoHyphens w:val="true"/>
-              <w:spacing w:lineRule="auto" w:line="240" w:before="0" w:after="0"/>
-              <w:jc w:val="left"/>
-              <w:rPr>
-                <w:i/>
-                <w:i/>
-                <w:color w:val="002060"/>
-              </w:rPr>
-            </w:pPr>
-            <w:r>
-              <w:rPr>
-                <w:i/>
-                <w:color w:val="002060"/>
-              </w:rPr>
-            </w:r>
-          </w:p>
-          <w:p>
-            <w:pPr>
-              <w:pStyle w:val="Normal"/>
-              <w:widowControl w:val="false"/>
-              <w:suppressAutoHyphens w:val="true"/>
-              <w:spacing w:lineRule="auto" w:line="240" w:before="0" w:after="0"/>
-              <w:jc w:val="left"/>
-              <w:rPr>
-                <w:i/>
-                <w:i/>
-                <w:color w:val="002060"/>
-              </w:rPr>
-            </w:pPr>
-            <w:r>
-              <w:rPr>
-                <w:i/>
-                <w:color w:val="002060"/>
-              </w:rPr>
-            </w:r>
-          </w:p>
-          <w:p>
-            <w:pPr>
-              <w:pStyle w:val="Normal"/>
-              <w:widowControl w:val="false"/>
-              <w:suppressAutoHyphens w:val="true"/>
-              <w:spacing w:lineRule="auto" w:line="240" w:before="0" w:after="0"/>
-              <w:jc w:val="left"/>
-              <w:rPr>
-                <w:i/>
-                <w:i/>
-                <w:color w:val="002060"/>
-              </w:rPr>
-            </w:pPr>
-            <w:r>
-              <w:rPr>
-                <w:i/>
-                <w:color w:val="002060"/>
-              </w:rPr>
-            </w:r>
-          </w:p>
-          <w:p>
-            <w:pPr>
-              <w:pStyle w:val="Normal"/>
-              <w:widowControl w:val="false"/>
-              <w:suppressAutoHyphens w:val="true"/>
-              <w:spacing w:lineRule="auto" w:line="240" w:before="0" w:after="0"/>
-              <w:jc w:val="left"/>
-              <w:rPr>
-                <w:i/>
-                <w:i/>
-                <w:color w:val="002060"/>
-              </w:rPr>
-            </w:pPr>
-            <w:r>
-              <w:rPr>
-                <w:i/>
-                <w:color w:val="002060"/>
-              </w:rPr>
-            </w:r>
-          </w:p>
-          <w:p>
-            <w:pPr>
-              <w:pStyle w:val="Normal"/>
-              <w:widowControl w:val="false"/>
-              <w:suppressAutoHyphens w:val="true"/>
-              <w:spacing w:lineRule="auto" w:line="240" w:before="0" w:after="0"/>
-              <w:jc w:val="left"/>
-              <w:rPr>
-                <w:i/>
-                <w:i/>
-                <w:color w:val="002060"/>
-              </w:rPr>
-            </w:pPr>
-            <w:r>
-              <w:rPr>
-                <w:i/>
-                <w:color w:val="002060"/>
-              </w:rPr>
-            </w:r>
-          </w:p>
-          <w:p>
-            <w:pPr>
-              <w:pStyle w:val="Normal"/>
-              <w:widowControl w:val="false"/>
-              <w:suppressAutoHyphens w:val="true"/>
-              <w:spacing w:lineRule="auto" w:line="240" w:before="0" w:after="0"/>
-              <w:jc w:val="left"/>
-              <w:rPr>
-                <w:i/>
-                <w:i/>
-                <w:color w:val="002060"/>
-              </w:rPr>
-            </w:pPr>
-            <w:r>
-              <w:rPr>
-                <w:i/>
-                <w:color w:val="002060"/>
-              </w:rPr>
-            </w:r>
-          </w:p>
-          <w:p>
-            <w:pPr>
-              <w:pStyle w:val="Normal"/>
-              <w:widowControl w:val="false"/>
-              <w:suppressAutoHyphens w:val="true"/>
-              <w:spacing w:lineRule="auto" w:line="240" w:before="0" w:after="0"/>
-              <w:jc w:val="left"/>
-              <w:rPr>
-                <w:i/>
-                <w:i/>
-                <w:color w:val="002060"/>
-              </w:rPr>
-            </w:pPr>
-            <w:r>
-              <w:rPr>
-                <w:i/>
-                <w:color w:val="002060"/>
-              </w:rPr>
-            </w:r>
-          </w:p>
-          <w:p>
-            <w:pPr>
-              <w:pStyle w:val="Normal"/>
-              <w:widowControl w:val="false"/>
-              <w:suppressAutoHyphens w:val="true"/>
-              <w:spacing w:lineRule="auto" w:line="240" w:before="0" w:after="0"/>
-              <w:jc w:val="left"/>
-              <w:rPr>
-                <w:i/>
-                <w:i/>
-                <w:color w:val="002060"/>
-              </w:rPr>
-            </w:pPr>
-            <w:r>
-              <w:rPr>
-                <w:i/>
-                <w:color w:val="002060"/>
-              </w:rPr>
-            </w:r>
-          </w:p>
-          <w:p>
-            <w:pPr>
-              <w:pStyle w:val="Normal"/>
-              <w:widowControl w:val="false"/>
-              <w:suppressAutoHyphens w:val="true"/>
-              <w:spacing w:lineRule="auto" w:line="240" w:before="0" w:after="0"/>
-              <w:jc w:val="left"/>
-              <w:rPr>
-                <w:i/>
-                <w:i/>
-                <w:color w:val="002060"/>
-              </w:rPr>
-            </w:pPr>
-            <w:r>
-              <w:rPr>
-                <w:i/>
-                <w:color w:val="002060"/>
-              </w:rPr>
-            </w:r>
-          </w:p>
-          <w:p>
-            <w:pPr>
-              <w:pStyle w:val="Normal"/>
-              <w:widowControl w:val="false"/>
-              <w:suppressAutoHyphens w:val="true"/>
-              <w:spacing w:lineRule="auto" w:line="240" w:before="0" w:after="0"/>
-              <w:jc w:val="left"/>
-              <w:rPr>
-                <w:i/>
-                <w:i/>
-                <w:color w:val="002060"/>
-              </w:rPr>
-            </w:pPr>
-            <w:r>
-              <w:rPr>
-                <w:i/>
-                <w:color w:val="002060"/>
-              </w:rPr>
-            </w:r>
-          </w:p>
-          <w:p>
-            <w:pPr>
-              <w:pStyle w:val="Normal"/>
-              <w:widowControl w:val="false"/>
-              <w:suppressAutoHyphens w:val="true"/>
-              <w:spacing w:lineRule="auto" w:line="240" w:before="0" w:after="0"/>
-              <w:jc w:val="left"/>
-              <w:rPr>
-                <w:i/>
-                <w:i/>
-                <w:color w:val="002060"/>
-              </w:rPr>
-            </w:pPr>
-            <w:r>
-              <w:rPr>
-                <w:i/>
-                <w:color w:val="002060"/>
-              </w:rPr>
-            </w:r>
-          </w:p>
-          <w:p>
-            <w:pPr>
-              <w:pStyle w:val="Normal"/>
-              <w:widowControl w:val="false"/>
-              <w:suppressAutoHyphens w:val="true"/>
-              <w:spacing w:lineRule="auto" w:line="240" w:before="0" w:after="0"/>
-              <w:jc w:val="left"/>
-              <w:rPr>
-                <w:i/>
-                <w:i/>
-                <w:color w:val="002060"/>
-              </w:rPr>
-            </w:pPr>
-            <w:r>
-              <w:rPr>
-                <w:i/>
-                <w:color w:val="002060"/>
-              </w:rPr>
-            </w:r>
-          </w:p>
-          <w:p>
-            <w:pPr>
-              <w:pStyle w:val="Normal"/>
-              <w:widowControl w:val="false"/>
-              <w:suppressAutoHyphens w:val="true"/>
-              <w:spacing w:lineRule="auto" w:line="240" w:before="0" w:after="0"/>
-              <w:jc w:val="left"/>
-              <w:rPr>
-                <w:i/>
-                <w:i/>
-                <w:color w:val="002060"/>
-              </w:rPr>
-            </w:pPr>
-            <w:r>
-              <w:rPr>
-                <w:i/>
-                <w:color w:val="002060"/>
-              </w:rPr>
-            </w:r>
-          </w:p>
-          <w:p>
-            <w:pPr>
-              <w:pStyle w:val="Normal"/>
-              <w:widowControl w:val="false"/>
-              <w:suppressAutoHyphens w:val="true"/>
-              <w:spacing w:lineRule="auto" w:line="240" w:before="0" w:after="0"/>
-              <w:jc w:val="left"/>
-              <w:rPr>
-                <w:i/>
-                <w:i/>
-                <w:color w:val="002060"/>
-              </w:rPr>
-            </w:pPr>
-            <w:r>
-              <w:rPr>
-                <w:i/>
-                <w:color w:val="002060"/>
-              </w:rPr>
-            </w:r>
-          </w:p>
-          <w:p>
-            <w:pPr>
-              <w:pStyle w:val="Normal"/>
-              <w:widowControl w:val="false"/>
-              <w:suppressAutoHyphens w:val="true"/>
-              <w:spacing w:lineRule="auto" w:line="240" w:before="0" w:after="0"/>
-              <w:jc w:val="left"/>
-              <w:rPr>
-                <w:i/>
-                <w:i/>
-                <w:color w:val="002060"/>
-              </w:rPr>
-            </w:pPr>
-            <w:r>
-              <w:rPr>
-                <w:i/>
-                <w:color w:val="002060"/>
-              </w:rPr>
-            </w:r>
-          </w:p>
-          <w:p>
-            <w:pPr>
-              <w:pStyle w:val="Normal"/>
-              <w:widowControl w:val="false"/>
-              <w:suppressAutoHyphens w:val="true"/>
-              <w:spacing w:lineRule="auto" w:line="240" w:before="0" w:after="0"/>
-              <w:jc w:val="left"/>
-              <w:rPr>
-                <w:i/>
-                <w:i/>
-                <w:color w:val="002060"/>
-              </w:rPr>
-            </w:pPr>
-            <w:r>
-              <w:rPr>
-                <w:i/>
-                <w:color w:val="002060"/>
-              </w:rPr>
-            </w:r>
-            <w:bookmarkStart w:id="27" w:name="_Hlk4831655641"/>
-            <w:bookmarkStart w:id="28" w:name="_Hlk4831655641"/>
-            <w:bookmarkEnd w:id="28"/>
+            <w:bookmarkStart w:id="22" w:name="_Hlk483165564"/>
+            <w:bookmarkEnd w:id="22"/>
+            <w:r>
+              <w:rPr>
+                <w:i/>
+                <w:color w:val="002060"/>
+              </w:rPr>
+              <w:t>On souhaiterait pouvoir lister les commentaires de différentes manières, en ajouter à l’aide de l’id d’une place, le modifier ou le supprimer avec l’id du commentaire.</w:t>
+            </w:r>
+          </w:p>
+          <w:p>
+            <w:pPr>
+              <w:pStyle w:val="Normal"/>
+              <w:widowControl w:val="false"/>
+              <w:suppressAutoHyphens w:val="true"/>
+              <w:spacing w:lineRule="auto" w:line="240" w:before="0" w:after="0"/>
+              <w:jc w:val="left"/>
+              <w:rPr>
+                <w:i/>
+                <w:i/>
+                <w:color w:val="002060"/>
+              </w:rPr>
+            </w:pPr>
+            <w:r>
+              <w:rPr>
+                <w:i/>
+                <w:color w:val="002060"/>
+              </w:rPr>
+            </w:r>
+          </w:p>
+          <w:p>
+            <w:pPr>
+              <w:pStyle w:val="Normal"/>
+              <w:widowControl w:val="false"/>
+              <w:suppressAutoHyphens w:val="true"/>
+              <w:spacing w:lineRule="auto" w:line="240" w:before="0" w:after="0"/>
+              <w:jc w:val="left"/>
+              <w:rPr>
+                <w:i/>
+                <w:i/>
+                <w:color w:val="002060"/>
+              </w:rPr>
+            </w:pPr>
+            <w:r>
+              <w:rPr>
+                <w:i/>
+                <w:color w:val="002060"/>
+              </w:rPr>
+              <w:t>GET localhost:8081/api/comments</w:t>
+            </w:r>
+          </w:p>
+          <w:p>
+            <w:pPr>
+              <w:pStyle w:val="Normal"/>
+              <w:widowControl w:val="false"/>
+              <w:suppressAutoHyphens w:val="true"/>
+              <w:spacing w:lineRule="auto" w:line="240" w:before="0" w:after="0"/>
+              <w:jc w:val="left"/>
+              <w:rPr>
+                <w:i/>
+                <w:i/>
+                <w:color w:val="002060"/>
+              </w:rPr>
+            </w:pPr>
+            <w:r>
+              <w:rPr>
+                <w:i/>
+                <w:color w:val="002060"/>
+              </w:rPr>
+              <w:t xml:space="preserve">→ </w:t>
+            </w:r>
+            <w:r>
+              <w:rPr>
+                <w:i/>
+                <w:color w:val="002060"/>
+              </w:rPr>
+              <w:t>liste tous les commentaires</w:t>
+            </w:r>
+          </w:p>
+          <w:p>
+            <w:pPr>
+              <w:pStyle w:val="Normal"/>
+              <w:widowControl w:val="false"/>
+              <w:suppressAutoHyphens w:val="true"/>
+              <w:spacing w:lineRule="auto" w:line="240" w:before="0" w:after="0"/>
+              <w:jc w:val="left"/>
+              <w:rPr>
+                <w:i/>
+                <w:i/>
+                <w:color w:val="002060"/>
+              </w:rPr>
+            </w:pPr>
+            <w:r>
+              <w:rPr>
+                <w:i/>
+                <w:color w:val="002060"/>
+              </w:rPr>
+              <w:t>GET localhost:8081/api/comments/:id</w:t>
+            </w:r>
+          </w:p>
+          <w:p>
+            <w:pPr>
+              <w:pStyle w:val="Normal"/>
+              <w:widowControl w:val="false"/>
+              <w:suppressAutoHyphens w:val="true"/>
+              <w:spacing w:lineRule="auto" w:line="240" w:before="0" w:after="0"/>
+              <w:jc w:val="left"/>
+              <w:rPr>
+                <w:i/>
+                <w:i/>
+                <w:color w:val="002060"/>
+              </w:rPr>
+            </w:pPr>
+            <w:r>
+              <w:rPr>
+                <w:i/>
+                <w:color w:val="002060"/>
+              </w:rPr>
+              <w:t xml:space="preserve">→ </w:t>
+            </w:r>
+            <w:r>
+              <w:rPr>
+                <w:i/>
+                <w:color w:val="002060"/>
+              </w:rPr>
+              <w:t>affiche un commentaire selon son id</w:t>
+            </w:r>
+          </w:p>
+          <w:p>
+            <w:pPr>
+              <w:pStyle w:val="Normal"/>
+              <w:widowControl w:val="false"/>
+              <w:suppressAutoHyphens w:val="true"/>
+              <w:spacing w:lineRule="auto" w:line="240" w:before="0" w:after="0"/>
+              <w:jc w:val="left"/>
+              <w:rPr>
+                <w:i/>
+                <w:i/>
+                <w:color w:val="002060"/>
+              </w:rPr>
+            </w:pPr>
+            <w:r>
+              <w:rPr>
+                <w:i/>
+                <w:color w:val="002060"/>
+              </w:rPr>
+              <w:t>GET localhost:8081/api/</w:t>
+            </w:r>
+            <w:r>
+              <w:rPr>
+                <w:i/>
+                <w:color w:val="002060"/>
+              </w:rPr>
+              <w:t>places/:idPlace/</w:t>
+            </w:r>
+            <w:r>
+              <w:rPr>
+                <w:i/>
+                <w:color w:val="002060"/>
+              </w:rPr>
+              <w:t>comments</w:t>
+            </w:r>
+          </w:p>
+          <w:p>
+            <w:pPr>
+              <w:pStyle w:val="Normal"/>
+              <w:widowControl w:val="false"/>
+              <w:suppressAutoHyphens w:val="true"/>
+              <w:spacing w:lineRule="auto" w:line="240" w:before="0" w:after="0"/>
+              <w:jc w:val="left"/>
+              <w:rPr>
+                <w:i/>
+                <w:i/>
+                <w:color w:val="002060"/>
+              </w:rPr>
+            </w:pPr>
+            <w:r>
+              <w:rPr>
+                <w:i/>
+                <w:color w:val="002060"/>
+              </w:rPr>
+              <w:t xml:space="preserve">→ </w:t>
+            </w:r>
+            <w:r>
+              <w:rPr>
+                <w:i/>
+                <w:color w:val="002060"/>
+              </w:rPr>
+              <w:t>affiche tous les commentaires d’une place selon son id</w:t>
+            </w:r>
+          </w:p>
+          <w:p>
+            <w:pPr>
+              <w:pStyle w:val="Normal"/>
+              <w:widowControl w:val="false"/>
+              <w:suppressAutoHyphens w:val="true"/>
+              <w:spacing w:lineRule="auto" w:line="240" w:before="0" w:after="0"/>
+              <w:jc w:val="left"/>
+              <w:rPr>
+                <w:i/>
+                <w:i/>
+                <w:color w:val="002060"/>
+              </w:rPr>
+            </w:pPr>
+            <w:r>
+              <w:rPr>
+                <w:i/>
+                <w:color w:val="002060"/>
+              </w:rPr>
+            </w:r>
+          </w:p>
+          <w:p>
+            <w:pPr>
+              <w:pStyle w:val="Normal"/>
+              <w:widowControl w:val="false"/>
+              <w:suppressAutoHyphens w:val="true"/>
+              <w:spacing w:lineRule="auto" w:line="240" w:before="0" w:after="0"/>
+              <w:jc w:val="left"/>
+              <w:rPr>
+                <w:i/>
+                <w:i/>
+                <w:color w:val="002060"/>
+              </w:rPr>
+            </w:pPr>
+            <w:r>
+              <w:rPr>
+                <w:i/>
+                <w:color w:val="002060"/>
+              </w:rPr>
+              <w:t xml:space="preserve">POST </w:t>
+            </w:r>
+            <w:r>
+              <w:rPr>
+                <w:i/>
+                <w:color w:val="002060"/>
+              </w:rPr>
+              <w:t>localhost:8081/api/</w:t>
+            </w:r>
+            <w:r>
+              <w:rPr>
+                <w:i/>
+                <w:color w:val="002060"/>
+              </w:rPr>
+              <w:t>places/:idPlace/</w:t>
+            </w:r>
+            <w:r>
+              <w:rPr>
+                <w:i/>
+                <w:color w:val="002060"/>
+              </w:rPr>
+              <w:t>comm</w:t>
+            </w:r>
+            <w:r>
+              <w:rPr>
+                <w:i/>
+                <w:color w:val="002060"/>
+              </w:rPr>
+              <w:t>e</w:t>
+            </w:r>
+            <w:r>
+              <w:rPr>
+                <w:i/>
+                <w:color w:val="002060"/>
+              </w:rPr>
+              <w:t>nts</w:t>
+            </w:r>
+          </w:p>
+          <w:p>
+            <w:pPr>
+              <w:pStyle w:val="Normal"/>
+              <w:widowControl w:val="false"/>
+              <w:suppressAutoHyphens w:val="true"/>
+              <w:spacing w:lineRule="auto" w:line="240" w:before="0" w:after="0"/>
+              <w:jc w:val="left"/>
+              <w:rPr>
+                <w:i/>
+                <w:i/>
+                <w:color w:val="002060"/>
+              </w:rPr>
+            </w:pPr>
+            <w:r>
+              <w:rPr>
+                <w:i/>
+                <w:color w:val="002060"/>
+              </w:rPr>
+              <w:t xml:space="preserve">→ </w:t>
+            </w:r>
+            <w:r>
+              <w:rPr>
+                <w:i/>
+                <w:color w:val="002060"/>
+              </w:rPr>
+              <w:t>ajoute un commentaire sur une place</w:t>
+            </w:r>
+          </w:p>
+          <w:p>
+            <w:pPr>
+              <w:pStyle w:val="Normal"/>
+              <w:widowControl w:val="false"/>
+              <w:suppressAutoHyphens w:val="true"/>
+              <w:spacing w:lineRule="auto" w:line="240" w:before="0" w:after="0"/>
+              <w:jc w:val="left"/>
+              <w:rPr>
+                <w:i/>
+                <w:i/>
+                <w:color w:val="002060"/>
+              </w:rPr>
+            </w:pPr>
+            <w:r>
+              <w:rPr>
+                <w:i/>
+                <w:color w:val="002060"/>
+              </w:rPr>
+            </w:r>
+          </w:p>
+          <w:p>
+            <w:pPr>
+              <w:pStyle w:val="Normal"/>
+              <w:widowControl w:val="false"/>
+              <w:suppressAutoHyphens w:val="true"/>
+              <w:spacing w:lineRule="auto" w:line="240" w:before="0" w:after="0"/>
+              <w:jc w:val="left"/>
+              <w:rPr>
+                <w:i/>
+                <w:i/>
+                <w:color w:val="002060"/>
+              </w:rPr>
+            </w:pPr>
+            <w:r>
+              <w:rPr>
+                <w:i/>
+                <w:color w:val="002060"/>
+              </w:rPr>
+              <w:t xml:space="preserve">PATCH </w:t>
+            </w:r>
+            <w:r>
+              <w:rPr>
+                <w:i/>
+                <w:color w:val="002060"/>
+              </w:rPr>
+              <w:t>localhost:8081/api/comments/:id</w:t>
+            </w:r>
+          </w:p>
+          <w:p>
+            <w:pPr>
+              <w:pStyle w:val="Normal"/>
+              <w:widowControl w:val="false"/>
+              <w:suppressAutoHyphens w:val="true"/>
+              <w:spacing w:lineRule="auto" w:line="240" w:before="0" w:after="0"/>
+              <w:jc w:val="left"/>
+              <w:rPr>
+                <w:i/>
+                <w:i/>
+                <w:color w:val="002060"/>
+              </w:rPr>
+            </w:pPr>
+            <w:r>
+              <w:rPr>
+                <w:i/>
+                <w:color w:val="002060"/>
+              </w:rPr>
+              <w:t xml:space="preserve">→ </w:t>
+            </w:r>
+            <w:r>
+              <w:rPr>
+                <w:i/>
+                <w:color w:val="002060"/>
+              </w:rPr>
+              <w:t>modifie un commentaire selon son id</w:t>
+            </w:r>
+          </w:p>
+          <w:p>
+            <w:pPr>
+              <w:pStyle w:val="Normal"/>
+              <w:widowControl w:val="false"/>
+              <w:suppressAutoHyphens w:val="true"/>
+              <w:spacing w:lineRule="auto" w:line="240" w:before="0" w:after="0"/>
+              <w:jc w:val="left"/>
+              <w:rPr>
+                <w:i/>
+                <w:i/>
+                <w:color w:val="002060"/>
+              </w:rPr>
+            </w:pPr>
+            <w:r>
+              <w:rPr>
+                <w:i/>
+                <w:color w:val="002060"/>
+              </w:rPr>
+            </w:r>
+          </w:p>
+          <w:p>
+            <w:pPr>
+              <w:pStyle w:val="Normal"/>
+              <w:widowControl w:val="false"/>
+              <w:suppressAutoHyphens w:val="true"/>
+              <w:spacing w:lineRule="auto" w:line="240" w:before="0" w:after="0"/>
+              <w:jc w:val="left"/>
+              <w:rPr>
+                <w:i/>
+                <w:i/>
+                <w:color w:val="002060"/>
+              </w:rPr>
+            </w:pPr>
+            <w:r>
+              <w:rPr>
+                <w:i/>
+                <w:color w:val="002060"/>
+              </w:rPr>
+              <w:t xml:space="preserve">DELETE </w:t>
+            </w:r>
+            <w:r>
+              <w:rPr>
+                <w:i/>
+                <w:color w:val="002060"/>
+              </w:rPr>
+              <w:t>localhost:8081/api/comments/:id</w:t>
+            </w:r>
+          </w:p>
+          <w:p>
+            <w:pPr>
+              <w:pStyle w:val="Normal"/>
+              <w:widowControl w:val="false"/>
+              <w:suppressAutoHyphens w:val="true"/>
+              <w:spacing w:lineRule="auto" w:line="240" w:before="0" w:after="0"/>
+              <w:jc w:val="left"/>
+              <w:rPr>
+                <w:i/>
+                <w:i/>
+                <w:color w:val="002060"/>
+              </w:rPr>
+            </w:pPr>
+            <w:r>
+              <w:rPr>
+                <w:i/>
+                <w:color w:val="002060"/>
+              </w:rPr>
+              <w:t xml:space="preserve">→ </w:t>
+            </w:r>
+            <w:r>
+              <w:rPr>
+                <w:i/>
+                <w:color w:val="002060"/>
+              </w:rPr>
+              <w:t>supprime un commentaire selon son id</w:t>
+            </w:r>
+          </w:p>
+          <w:p>
+            <w:pPr>
+              <w:pStyle w:val="Normal"/>
+              <w:widowControl w:val="false"/>
+              <w:suppressAutoHyphens w:val="true"/>
+              <w:spacing w:lineRule="auto" w:line="240" w:before="0" w:after="0"/>
+              <w:jc w:val="left"/>
+              <w:rPr>
+                <w:i/>
+                <w:i/>
+                <w:color w:val="002060"/>
+              </w:rPr>
+            </w:pPr>
+            <w:r>
+              <w:rPr>
+                <w:i/>
+                <w:color w:val="002060"/>
+              </w:rPr>
+            </w:r>
+            <w:bookmarkStart w:id="23" w:name="_Hlk4831655641"/>
+            <w:bookmarkStart w:id="24" w:name="_Hlk4831655641"/>
+            <w:bookmarkEnd w:id="24"/>
           </w:p>
         </w:tc>
       </w:tr>
@@ -7369,526 +7662,112 @@
                 <w:i/>
                 <w:color w:val="002060"/>
               </w:rPr>
-            </w:r>
-          </w:p>
-          <w:p>
-            <w:pPr>
-              <w:pStyle w:val="Normal"/>
-              <w:widowControl w:val="false"/>
-              <w:suppressAutoHyphens w:val="true"/>
-              <w:spacing w:lineRule="auto" w:line="240" w:before="0" w:after="0"/>
-              <w:jc w:val="left"/>
-              <w:rPr>
-                <w:i/>
-                <w:i/>
-                <w:color w:val="002060"/>
-              </w:rPr>
-            </w:pPr>
-            <w:r>
-              <w:rPr>
-                <w:i/>
-                <w:color w:val="002060"/>
-              </w:rPr>
-            </w:r>
-          </w:p>
-          <w:p>
-            <w:pPr>
-              <w:pStyle w:val="Normal"/>
-              <w:widowControl w:val="false"/>
-              <w:suppressAutoHyphens w:val="true"/>
-              <w:spacing w:lineRule="auto" w:line="240" w:before="0" w:after="0"/>
-              <w:jc w:val="left"/>
-              <w:rPr>
-                <w:i/>
-                <w:i/>
-                <w:color w:val="002060"/>
-              </w:rPr>
-            </w:pPr>
-            <w:r>
-              <w:rPr>
-                <w:i/>
-                <w:color w:val="002060"/>
-              </w:rPr>
-            </w:r>
-          </w:p>
-          <w:p>
-            <w:pPr>
-              <w:pStyle w:val="Normal"/>
-              <w:widowControl w:val="false"/>
-              <w:suppressAutoHyphens w:val="true"/>
-              <w:spacing w:lineRule="auto" w:line="240" w:before="0" w:after="0"/>
-              <w:jc w:val="left"/>
-              <w:rPr>
-                <w:i/>
-                <w:i/>
-                <w:color w:val="002060"/>
-              </w:rPr>
-            </w:pPr>
-            <w:r>
-              <w:rPr>
-                <w:i/>
-                <w:color w:val="002060"/>
-              </w:rPr>
-            </w:r>
-          </w:p>
-          <w:p>
-            <w:pPr>
-              <w:pStyle w:val="Normal"/>
-              <w:widowControl w:val="false"/>
-              <w:suppressAutoHyphens w:val="true"/>
-              <w:spacing w:lineRule="auto" w:line="240" w:before="0" w:after="0"/>
-              <w:jc w:val="left"/>
-              <w:rPr>
-                <w:i/>
-                <w:i/>
-                <w:color w:val="002060"/>
-              </w:rPr>
-            </w:pPr>
-            <w:r>
-              <w:rPr>
-                <w:i/>
-                <w:color w:val="002060"/>
-              </w:rPr>
-            </w:r>
-          </w:p>
-          <w:p>
-            <w:pPr>
-              <w:pStyle w:val="Normal"/>
-              <w:widowControl w:val="false"/>
-              <w:suppressAutoHyphens w:val="true"/>
-              <w:spacing w:lineRule="auto" w:line="240" w:before="0" w:after="0"/>
-              <w:jc w:val="left"/>
-              <w:rPr>
-                <w:i/>
-                <w:i/>
-                <w:color w:val="002060"/>
-              </w:rPr>
-            </w:pPr>
-            <w:r>
-              <w:rPr>
-                <w:i/>
-                <w:color w:val="002060"/>
-              </w:rPr>
-            </w:r>
-          </w:p>
-          <w:p>
-            <w:pPr>
-              <w:pStyle w:val="Normal"/>
-              <w:widowControl w:val="false"/>
-              <w:suppressAutoHyphens w:val="true"/>
-              <w:spacing w:lineRule="auto" w:line="240" w:before="0" w:after="0"/>
-              <w:jc w:val="left"/>
-              <w:rPr>
-                <w:i/>
-                <w:i/>
-                <w:color w:val="002060"/>
-              </w:rPr>
-            </w:pPr>
-            <w:r>
-              <w:rPr>
-                <w:i/>
-                <w:color w:val="002060"/>
-              </w:rPr>
-            </w:r>
-          </w:p>
-          <w:p>
-            <w:pPr>
-              <w:pStyle w:val="Normal"/>
-              <w:widowControl w:val="false"/>
-              <w:suppressAutoHyphens w:val="true"/>
-              <w:spacing w:lineRule="auto" w:line="240" w:before="0" w:after="0"/>
-              <w:jc w:val="left"/>
-              <w:rPr>
-                <w:i/>
-                <w:i/>
-                <w:color w:val="002060"/>
-              </w:rPr>
-            </w:pPr>
-            <w:r>
-              <w:rPr>
-                <w:i/>
-                <w:color w:val="002060"/>
-              </w:rPr>
-            </w:r>
-          </w:p>
-          <w:p>
-            <w:pPr>
-              <w:pStyle w:val="Normal"/>
-              <w:widowControl w:val="false"/>
-              <w:suppressAutoHyphens w:val="true"/>
-              <w:spacing w:lineRule="auto" w:line="240" w:before="0" w:after="0"/>
-              <w:jc w:val="left"/>
-              <w:rPr>
-                <w:i/>
-                <w:i/>
-                <w:color w:val="002060"/>
-              </w:rPr>
-            </w:pPr>
-            <w:r>
-              <w:rPr>
-                <w:i/>
-                <w:color w:val="002060"/>
-              </w:rPr>
-            </w:r>
-          </w:p>
-          <w:p>
-            <w:pPr>
-              <w:pStyle w:val="Normal"/>
-              <w:widowControl w:val="false"/>
-              <w:suppressAutoHyphens w:val="true"/>
-              <w:spacing w:lineRule="auto" w:line="240" w:before="0" w:after="0"/>
-              <w:jc w:val="left"/>
-              <w:rPr>
-                <w:i/>
-                <w:i/>
-                <w:color w:val="002060"/>
-              </w:rPr>
-            </w:pPr>
-            <w:r>
-              <w:rPr>
-                <w:i/>
-                <w:color w:val="002060"/>
-              </w:rPr>
-            </w:r>
-          </w:p>
-          <w:p>
-            <w:pPr>
-              <w:pStyle w:val="Normal"/>
-              <w:widowControl w:val="false"/>
-              <w:suppressAutoHyphens w:val="true"/>
-              <w:spacing w:lineRule="auto" w:line="240" w:before="0" w:after="0"/>
-              <w:jc w:val="left"/>
-              <w:rPr>
-                <w:i/>
-                <w:i/>
-                <w:color w:val="002060"/>
-              </w:rPr>
-            </w:pPr>
-            <w:r>
-              <w:rPr>
-                <w:i/>
-                <w:color w:val="002060"/>
-              </w:rPr>
-            </w:r>
-          </w:p>
-          <w:p>
-            <w:pPr>
-              <w:pStyle w:val="Normal"/>
-              <w:widowControl w:val="false"/>
-              <w:suppressAutoHyphens w:val="true"/>
-              <w:spacing w:lineRule="auto" w:line="240" w:before="0" w:after="0"/>
-              <w:jc w:val="left"/>
-              <w:rPr>
-                <w:i/>
-                <w:i/>
-                <w:color w:val="002060"/>
-              </w:rPr>
-            </w:pPr>
-            <w:r>
-              <w:rPr>
-                <w:i/>
-                <w:color w:val="002060"/>
-              </w:rPr>
-            </w:r>
-          </w:p>
-          <w:p>
-            <w:pPr>
-              <w:pStyle w:val="Normal"/>
-              <w:widowControl w:val="false"/>
-              <w:suppressAutoHyphens w:val="true"/>
-              <w:spacing w:lineRule="auto" w:line="240" w:before="0" w:after="0"/>
-              <w:jc w:val="left"/>
-              <w:rPr>
-                <w:i/>
-                <w:i/>
-                <w:color w:val="002060"/>
-              </w:rPr>
-            </w:pPr>
-            <w:r>
-              <w:rPr>
-                <w:i/>
-                <w:color w:val="002060"/>
-              </w:rPr>
-            </w:r>
-          </w:p>
-          <w:p>
-            <w:pPr>
-              <w:pStyle w:val="Normal"/>
-              <w:widowControl w:val="false"/>
-              <w:suppressAutoHyphens w:val="true"/>
-              <w:spacing w:lineRule="auto" w:line="240" w:before="0" w:after="0"/>
-              <w:jc w:val="left"/>
-              <w:rPr>
-                <w:i/>
-                <w:i/>
-                <w:color w:val="002060"/>
-              </w:rPr>
-            </w:pPr>
-            <w:r>
-              <w:rPr>
-                <w:i/>
-                <w:color w:val="002060"/>
-              </w:rPr>
-            </w:r>
-          </w:p>
-          <w:p>
-            <w:pPr>
-              <w:pStyle w:val="Normal"/>
-              <w:widowControl w:val="false"/>
-              <w:suppressAutoHyphens w:val="true"/>
-              <w:spacing w:lineRule="auto" w:line="240" w:before="0" w:after="0"/>
-              <w:jc w:val="left"/>
-              <w:rPr>
-                <w:i/>
-                <w:i/>
-                <w:color w:val="002060"/>
-              </w:rPr>
-            </w:pPr>
-            <w:r>
-              <w:rPr>
-                <w:i/>
-                <w:color w:val="002060"/>
-              </w:rPr>
-            </w:r>
-          </w:p>
-          <w:p>
-            <w:pPr>
-              <w:pStyle w:val="Normal"/>
-              <w:widowControl w:val="false"/>
-              <w:suppressAutoHyphens w:val="true"/>
-              <w:spacing w:lineRule="auto" w:line="240" w:before="0" w:after="0"/>
-              <w:jc w:val="left"/>
-              <w:rPr>
-                <w:i/>
-                <w:i/>
-                <w:color w:val="002060"/>
-              </w:rPr>
-            </w:pPr>
-            <w:r>
-              <w:rPr>
-                <w:i/>
-                <w:color w:val="002060"/>
-              </w:rPr>
-            </w:r>
-          </w:p>
-          <w:p>
-            <w:pPr>
-              <w:pStyle w:val="Normal"/>
-              <w:widowControl w:val="false"/>
-              <w:suppressAutoHyphens w:val="true"/>
-              <w:spacing w:lineRule="auto" w:line="240" w:before="0" w:after="0"/>
-              <w:jc w:val="left"/>
-              <w:rPr>
-                <w:i/>
-                <w:i/>
-                <w:color w:val="002060"/>
-              </w:rPr>
-            </w:pPr>
-            <w:r>
-              <w:rPr>
-                <w:i/>
-                <w:color w:val="002060"/>
-              </w:rPr>
-            </w:r>
-          </w:p>
-          <w:p>
-            <w:pPr>
-              <w:pStyle w:val="Normal"/>
-              <w:widowControl w:val="false"/>
-              <w:suppressAutoHyphens w:val="true"/>
-              <w:spacing w:lineRule="auto" w:line="240" w:before="0" w:after="0"/>
-              <w:jc w:val="left"/>
-              <w:rPr>
-                <w:i/>
-                <w:i/>
-                <w:color w:val="002060"/>
-              </w:rPr>
-            </w:pPr>
-            <w:r>
-              <w:rPr>
-                <w:i/>
-                <w:color w:val="002060"/>
-              </w:rPr>
-            </w:r>
-          </w:p>
-          <w:p>
-            <w:pPr>
-              <w:pStyle w:val="Normal"/>
-              <w:widowControl w:val="false"/>
-              <w:suppressAutoHyphens w:val="true"/>
-              <w:spacing w:lineRule="auto" w:line="240" w:before="0" w:after="0"/>
-              <w:jc w:val="left"/>
-              <w:rPr>
-                <w:i/>
-                <w:i/>
-                <w:color w:val="002060"/>
-              </w:rPr>
-            </w:pPr>
-            <w:r>
-              <w:rPr>
-                <w:i/>
-                <w:color w:val="002060"/>
-              </w:rPr>
-            </w:r>
-          </w:p>
-          <w:p>
-            <w:pPr>
-              <w:pStyle w:val="Normal"/>
-              <w:widowControl w:val="false"/>
-              <w:suppressAutoHyphens w:val="true"/>
-              <w:spacing w:lineRule="auto" w:line="240" w:before="0" w:after="0"/>
-              <w:jc w:val="left"/>
-              <w:rPr>
-                <w:i/>
-                <w:i/>
-                <w:color w:val="002060"/>
-              </w:rPr>
-            </w:pPr>
-            <w:r>
-              <w:rPr>
-                <w:i/>
-                <w:color w:val="002060"/>
-              </w:rPr>
-            </w:r>
-          </w:p>
-          <w:p>
-            <w:pPr>
-              <w:pStyle w:val="Normal"/>
-              <w:widowControl w:val="false"/>
-              <w:suppressAutoHyphens w:val="true"/>
-              <w:spacing w:lineRule="auto" w:line="240" w:before="0" w:after="0"/>
-              <w:jc w:val="left"/>
-              <w:rPr>
-                <w:i/>
-                <w:i/>
-                <w:color w:val="002060"/>
-              </w:rPr>
-            </w:pPr>
-            <w:r>
-              <w:rPr>
-                <w:i/>
-                <w:color w:val="002060"/>
-              </w:rPr>
-            </w:r>
-          </w:p>
-          <w:p>
-            <w:pPr>
-              <w:pStyle w:val="Normal"/>
-              <w:widowControl w:val="false"/>
-              <w:suppressAutoHyphens w:val="true"/>
-              <w:spacing w:lineRule="auto" w:line="240" w:before="0" w:after="0"/>
-              <w:jc w:val="left"/>
-              <w:rPr>
-                <w:i/>
-                <w:i/>
-                <w:color w:val="002060"/>
-              </w:rPr>
-            </w:pPr>
-            <w:r>
-              <w:rPr>
-                <w:i/>
-                <w:color w:val="002060"/>
-              </w:rPr>
-            </w:r>
-          </w:p>
-          <w:p>
-            <w:pPr>
-              <w:pStyle w:val="Normal"/>
-              <w:widowControl w:val="false"/>
-              <w:suppressAutoHyphens w:val="true"/>
-              <w:spacing w:lineRule="auto" w:line="240" w:before="0" w:after="0"/>
-              <w:jc w:val="left"/>
-              <w:rPr>
-                <w:i/>
-                <w:i/>
-                <w:color w:val="002060"/>
-              </w:rPr>
-            </w:pPr>
-            <w:r>
-              <w:rPr>
-                <w:i/>
-                <w:color w:val="002060"/>
-              </w:rPr>
-            </w:r>
-          </w:p>
-          <w:p>
-            <w:pPr>
-              <w:pStyle w:val="Normal"/>
-              <w:widowControl w:val="false"/>
-              <w:suppressAutoHyphens w:val="true"/>
-              <w:spacing w:lineRule="auto" w:line="240" w:before="0" w:after="0"/>
-              <w:jc w:val="left"/>
-              <w:rPr>
-                <w:i/>
-                <w:i/>
-                <w:color w:val="002060"/>
-              </w:rPr>
-            </w:pPr>
-            <w:r>
-              <w:rPr>
-                <w:i/>
-                <w:color w:val="002060"/>
-              </w:rPr>
-            </w:r>
-          </w:p>
-          <w:p>
-            <w:pPr>
-              <w:pStyle w:val="Normal"/>
-              <w:widowControl w:val="false"/>
-              <w:suppressAutoHyphens w:val="true"/>
-              <w:spacing w:lineRule="auto" w:line="240" w:before="0" w:after="0"/>
-              <w:jc w:val="left"/>
-              <w:rPr>
-                <w:i/>
-                <w:i/>
-                <w:color w:val="002060"/>
-              </w:rPr>
-            </w:pPr>
-            <w:r>
-              <w:rPr>
-                <w:i/>
-                <w:color w:val="002060"/>
-              </w:rPr>
-            </w:r>
-          </w:p>
-          <w:p>
-            <w:pPr>
-              <w:pStyle w:val="Normal"/>
-              <w:widowControl w:val="false"/>
-              <w:suppressAutoHyphens w:val="true"/>
-              <w:spacing w:lineRule="auto" w:line="240" w:before="0" w:after="0"/>
-              <w:jc w:val="left"/>
-              <w:rPr>
-                <w:i/>
-                <w:i/>
-                <w:color w:val="002060"/>
-              </w:rPr>
-            </w:pPr>
-            <w:r>
-              <w:rPr>
-                <w:i/>
-                <w:color w:val="002060"/>
-              </w:rPr>
-            </w:r>
-          </w:p>
-          <w:p>
-            <w:pPr>
-              <w:pStyle w:val="Normal"/>
-              <w:widowControl w:val="false"/>
-              <w:suppressAutoHyphens w:val="true"/>
-              <w:spacing w:lineRule="auto" w:line="240" w:before="0" w:after="0"/>
-              <w:jc w:val="left"/>
-              <w:rPr>
-                <w:i/>
-                <w:i/>
-                <w:color w:val="002060"/>
-              </w:rPr>
-            </w:pPr>
-            <w:r>
-              <w:rPr>
-                <w:i/>
-                <w:color w:val="002060"/>
-              </w:rPr>
+              <w:t xml:space="preserve">Tout le code qui concerne les commentaire devrait </w:t>
+            </w:r>
+            <w:r>
+              <w:rPr>
+                <w:rFonts w:eastAsia="Calibri" w:cs=""/>
+                <w:i/>
+                <w:color w:val="002060"/>
+                <w:kern w:val="0"/>
+                <w:sz w:val="22"/>
+                <w:szCs w:val="22"/>
+                <w:lang w:val="fr-FR" w:eastAsia="en-US" w:bidi="ar-SA"/>
+              </w:rPr>
+              <w:t xml:space="preserve">être dans un fichier </w:t>
+            </w:r>
+            <w:r>
+              <w:rPr>
+                <w:rFonts w:eastAsia="Calibri" w:cs=""/>
+                <w:i/>
+                <w:color w:val="002060"/>
+                <w:kern w:val="0"/>
+                <w:sz w:val="22"/>
+                <w:szCs w:val="22"/>
+                <w:lang w:val="fr-FR" w:eastAsia="en-US" w:bidi="ar-SA"/>
+              </w:rPr>
+              <w:t xml:space="preserve">controller.js dans un dossier comments </w:t>
+            </w:r>
+            <w:r>
+              <w:rPr>
+                <w:rFonts w:eastAsia="Calibri" w:cs=""/>
+                <w:i/>
+                <w:color w:val="002060"/>
+                <w:kern w:val="0"/>
+                <w:sz w:val="22"/>
+                <w:szCs w:val="22"/>
+                <w:lang w:val="fr-FR" w:eastAsia="en-US" w:bidi="ar-SA"/>
+              </w:rPr>
+              <w:t>à part.</w:t>
+            </w:r>
+          </w:p>
+          <w:p>
+            <w:pPr>
+              <w:pStyle w:val="Normal"/>
+              <w:widowControl w:val="false"/>
+              <w:suppressAutoHyphens w:val="true"/>
+              <w:spacing w:lineRule="auto" w:line="240" w:before="0" w:after="0"/>
+              <w:jc w:val="left"/>
+              <w:rPr>
+                <w:i/>
+                <w:i/>
+                <w:color w:val="002060"/>
+              </w:rPr>
+            </w:pPr>
+            <w:r>
+              <w:rPr>
+                <w:i/>
+                <w:color w:val="002060"/>
+              </w:rPr>
+            </w:r>
+          </w:p>
+          <w:p>
+            <w:pPr>
+              <w:pStyle w:val="Normal"/>
+              <w:widowControl w:val="false"/>
+              <w:suppressAutoHyphens w:val="true"/>
+              <w:spacing w:lineRule="auto" w:line="240" w:before="0" w:after="0"/>
+              <w:jc w:val="left"/>
+              <w:rPr>
+                <w:i/>
+                <w:i/>
+                <w:color w:val="002060"/>
+              </w:rPr>
+            </w:pPr>
+            <w:r>
+              <w:rPr>
+                <w:i/>
+                <w:color w:val="002060"/>
+              </w:rPr>
+              <w:t xml:space="preserve">Le stockage des données serait </w:t>
+            </w:r>
+            <w:r>
+              <w:rPr>
+                <w:i/>
+                <w:color w:val="002060"/>
+              </w:rPr>
+              <w:t xml:space="preserve">dans un fichier json (ou table s’il s’agit d’une base de données) séparé du fichier (de la la table) dans lequel les places sont stockées. Chaque commentaire devra </w:t>
+            </w:r>
+            <w:r>
+              <w:rPr>
+                <w:i/>
+                <w:color w:val="002060"/>
+              </w:rPr>
+              <w:t>comprendre</w:t>
+            </w:r>
+            <w:r>
+              <w:rPr>
+                <w:i/>
+                <w:color w:val="002060"/>
+              </w:rPr>
+              <w:t xml:space="preserve"> l’id de la place </w:t>
+            </w:r>
+            <w:r>
+              <w:rPr>
+                <w:i/>
+                <w:color w:val="002060"/>
+              </w:rPr>
+              <w:t>auquel il est associé.</w:t>
             </w:r>
           </w:p>
           <w:p>
@@ -7914,6 +7793,91 @@
         </w:tc>
       </w:tr>
     </w:tbl>
+    <w:p>
+      <w:pPr>
+        <w:pStyle w:val="Normal"/>
+        <w:ind w:left="708" w:hanging="0"/>
+        <w:rPr>
+          <w:i/>
+          <w:i/>
+          <w:color w:val="002060"/>
+        </w:rPr>
+      </w:pPr>
+      <w:r>
+        <w:rPr>
+          <w:i/>
+          <w:color w:val="002060"/>
+        </w:rPr>
+      </w:r>
+    </w:p>
+    <w:p>
+      <w:pPr>
+        <w:pStyle w:val="Normal"/>
+        <w:ind w:left="708" w:hanging="0"/>
+        <w:rPr>
+          <w:i/>
+          <w:i/>
+          <w:color w:val="002060"/>
+        </w:rPr>
+      </w:pPr>
+      <w:r>
+        <w:rPr>
+          <w:i/>
+          <w:color w:val="002060"/>
+        </w:rPr>
+      </w:r>
+    </w:p>
+    <w:p>
+      <w:pPr>
+        <w:pStyle w:val="Normal"/>
+        <w:ind w:left="708" w:hanging="0"/>
+        <w:rPr>
+          <w:i/>
+          <w:i/>
+          <w:color w:val="002060"/>
+        </w:rPr>
+      </w:pPr>
+      <w:r>
+        <w:rPr>
+          <w:i/>
+          <w:color w:val="002060"/>
+        </w:rPr>
+      </w:r>
+    </w:p>
+    <w:p>
+      <w:pPr>
+        <w:pStyle w:val="Normal"/>
+        <w:ind w:left="708" w:hanging="0"/>
+        <w:rPr>
+          <w:i/>
+          <w:i/>
+          <w:color w:val="002060"/>
+        </w:rPr>
+      </w:pPr>
+      <w:r>
+        <w:rPr>
+          <w:i/>
+          <w:color w:val="002060"/>
+        </w:rPr>
+      </w:r>
+    </w:p>
+    <w:p>
+      <w:pPr>
+        <w:pStyle w:val="Normal"/>
+        <w:ind w:left="708" w:hanging="0"/>
+        <w:rPr>
+          <w:i/>
+          <w:i/>
+          <w:color w:val="002060"/>
+        </w:rPr>
+      </w:pPr>
+      <w:r>
+        <w:rPr>
+          <w:i/>
+          <w:color w:val="002060"/>
+        </w:rPr>
+      </w:r>
+    </w:p>
     <w:p>
       <w:pPr>
         <w:pStyle w:val="Normal"/>
@@ -8054,6 +8018,52 @@
                 <w:i/>
                 <w:color w:val="002060"/>
               </w:rPr>
+              <w:t xml:space="preserve">Non, car on ne respecte pas la contraite HATEOAS </w:t>
+            </w:r>
+            <w:r>
+              <w:rPr>
+                <w:i/>
+                <w:color w:val="002060"/>
+              </w:rPr>
+              <w:t xml:space="preserve">spécifique au Restful n’est pas encore respectée. On doit d’abord mettre en place une architecture hypermédia avec des liens </w:t>
+            </w:r>
+            <w:r>
+              <w:rPr>
+                <w:i/>
+                <w:color w:val="002060"/>
+              </w:rPr>
+              <w:t>permettant à tout utilisateur d’utiliser l’API sans en conna</w:t>
+            </w:r>
+            <w:r>
+              <w:rPr>
+                <w:rFonts w:eastAsia="Calibri" w:cs=""/>
+                <w:i/>
+                <w:color w:val="002060"/>
+                <w:kern w:val="0"/>
+                <w:sz w:val="22"/>
+                <w:szCs w:val="22"/>
+                <w:lang w:val="fr-FR" w:eastAsia="en-US" w:bidi="ar-SA"/>
+              </w:rPr>
+              <w:t>î</w:t>
+            </w:r>
+            <w:r>
+              <w:rPr>
+                <w:i/>
+                <w:color w:val="002060"/>
+              </w:rPr>
+              <w:t>tre les requ</w:t>
+            </w:r>
+            <w:r>
+              <w:rPr>
+                <w:rFonts w:eastAsia="Calibri" w:cs=""/>
+                <w:i/>
+                <w:color w:val="002060"/>
+                <w:kern w:val="0"/>
+                <w:sz w:val="22"/>
+                <w:szCs w:val="22"/>
+                <w:lang w:val="fr-FR" w:eastAsia="en-US" w:bidi="ar-SA"/>
+              </w:rPr>
+              <w:t>êtes nécessaires.</w:t>
             </w:r>
           </w:p>
           <w:p>
@@ -8272,86 +8282,7 @@
                 <w:i/>
                 <w:color w:val="002060"/>
               </w:rPr>
-            </w:r>
-          </w:p>
-          <w:p>
-            <w:pPr>
-              <w:pStyle w:val="Normal"/>
-              <w:widowControl w:val="false"/>
-              <w:suppressAutoHyphens w:val="true"/>
-              <w:spacing w:lineRule="auto" w:line="240" w:before="0" w:after="0"/>
-              <w:jc w:val="left"/>
-              <w:rPr>
-                <w:i/>
-                <w:i/>
-                <w:color w:val="002060"/>
-              </w:rPr>
-            </w:pPr>
-            <w:r>
-              <w:rPr>
-                <w:i/>
-                <w:color w:val="002060"/>
-              </w:rPr>
-            </w:r>
-          </w:p>
-          <w:p>
-            <w:pPr>
-              <w:pStyle w:val="Normal"/>
-              <w:widowControl w:val="false"/>
-              <w:suppressAutoHyphens w:val="true"/>
-              <w:spacing w:lineRule="auto" w:line="240" w:before="0" w:after="0"/>
-              <w:jc w:val="left"/>
-              <w:rPr>
-                <w:i/>
-                <w:i/>
-                <w:color w:val="002060"/>
-              </w:rPr>
-            </w:pPr>
-            <w:r>
-              <w:rPr>
-                <w:i/>
-                <w:color w:val="002060"/>
-              </w:rPr>
-            </w:r>
-          </w:p>
-          <w:p>
-            <w:pPr>
-              <w:pStyle w:val="Normal"/>
-              <w:widowControl w:val="false"/>
-              <w:suppressAutoHyphens w:val="true"/>
-              <w:spacing w:lineRule="auto" w:line="240" w:before="0" w:after="0"/>
-              <w:jc w:val="left"/>
-              <w:rPr>
-                <w:i/>
-                <w:i/>
-                <w:color w:val="002060"/>
-              </w:rPr>
-            </w:pPr>
-            <w:r>
-              <w:rPr>
-                <w:i/>
-                <w:color w:val="002060"/>
-              </w:rPr>
-            </w:r>
-          </w:p>
-          <w:p>
-            <w:pPr>
-              <w:pStyle w:val="Normal"/>
-              <w:widowControl w:val="false"/>
-              <w:suppressAutoHyphens w:val="true"/>
-              <w:spacing w:lineRule="auto" w:line="240" w:before="0" w:after="0"/>
-              <w:jc w:val="left"/>
-              <w:rPr>
-                <w:i/>
-                <w:i/>
-                <w:color w:val="002060"/>
-              </w:rPr>
-            </w:pPr>
-            <w:r>
-              <w:rPr>
-                <w:i/>
-                <w:color w:val="002060"/>
-              </w:rPr>
+              <w:t xml:space="preserve">Oui car la contrainte HATEOAS découple le client et le serveur de façon à permettre au serveur d'évoluer de manière indépendante dans ses fonctionnalités. </w:t>
             </w:r>
           </w:p>
           <w:p>
@@ -8453,7 +8384,7 @@
         </w:numPr>
         <w:rPr/>
       </w:pPr>
-      <w:hyperlink r:id="rId16">
+      <w:hyperlink r:id="rId19">
         <w:r>
           <w:rPr/>
           <w:t>https://www.mongodb.com</w:t>
@@ -8487,7 +8418,7 @@
         <w:rPr/>
         <w:t xml:space="preserve">Pour cela appuyez-vous sur le driver node.js mongodb natif </w:t>
       </w:r>
-      <w:hyperlink r:id="rId17">
+      <w:hyperlink r:id="rId20">
         <w:r>
           <w:rPr>
             <w:rStyle w:val="InternetLink"/>
@@ -8549,8 +8480,8 @@
       </w:r>
     </w:p>
     <w:sectPr>
-      <w:headerReference w:type="default" r:id="rId18"/>
-      <w:footerReference w:type="default" r:id="rId19"/>
+      <w:headerReference w:type="default" r:id="rId21"/>
+      <w:footerReference w:type="default" r:id="rId22"/>
       <w:type w:val="nextPage"/>
       <w:pgSz w:w="11906" w:h="16838"/>
       <w:pgMar w:left="1417" w:right="1417" w:gutter="0" w:header="708" w:top="1417" w:footer="708" w:bottom="1417"/>
@@ -8587,7 +8518,7 @@
               <wp:extent cx="7560310" cy="266700"/>
               <wp:effectExtent l="0" t="0" r="0" b="0"/>
               <wp:wrapNone/>
-              <wp:docPr id="13" name="MSIPCM61184d7e920f0183fbcd74a4" descr="{&quot;HashCode&quot;:-1266967685,&quot;Height&quot;:841.0,&quot;Width&quot;:595.0,&quot;Placement&quot;:&quot;Footer&quot;,&quot;Index&quot;:&quot;Primary&quot;,&quot;Section&quot;:1,&quot;Top&quot;:0.0,&quot;Left&quot;:0.0}"/>
+              <wp:docPr id="16" name="MSIPCM61184d7e920f0183fbcd74a4" descr="{&quot;HashCode&quot;:-1266967685,&quot;Height&quot;:841.0,&quot;Width&quot;:595.0,&quot;Placement&quot;:&quot;Footer&quot;,&quot;Index&quot;:&quot;Primary&quot;,&quot;Section&quot;:1,&quot;Top&quot;:0.0,&quot;Left&quot;:0.0}"/>
               <a:graphic xmlns:a="http://schemas.openxmlformats.org/drawingml/2006/main">
                 <a:graphicData uri="http://schemas.microsoft.com/office/word/2010/wordprocessingShape">
                   <wps:wsp>
@@ -8619,7 +8550,7 @@
                               <w:docPartGallery w:val="Page Numbers (Bottom of Page)"/>
                               <w:docPartUnique w:val="true"/>
                             </w:docPartObj>
-                            <w:id w:val="1090563240"/>
+                            <w:id w:val="544505846"/>
                           </w:sdtPr>
                           <w:sdtContent>
                             <w:p>
@@ -8685,7 +8616,7 @@
                         <w:docPartGallery w:val="Page Numbers (Bottom of Page)"/>
                         <w:docPartUnique w:val="true"/>
                       </w:docPartObj>
-                      <w:id w:val="1746667778"/>
+                      <w:id w:val="280638513"/>
                     </w:sdtPr>
                     <w:sdtContent>
                       <w:p>

</xml_diff>